<commit_message>
UPDT New files with page number
</commit_message>
<xml_diff>
--- a/EmbSys/Collision Avoid Transit Signal Detection Device.docx
+++ b/EmbSys/Collision Avoid Transit Signal Detection Device.docx
@@ -58,7 +58,6 @@
     <w:p>
       <w:pPr>
         <w:spacing w:after="11" w:line="248" w:lineRule="auto"/>
-        <w:ind w:right="224"/>
         <w:jc w:val="center"/>
       </w:pPr>
       <w:r>
@@ -72,7 +71,6 @@
     <w:p>
       <w:pPr>
         <w:spacing w:after="439" w:line="248" w:lineRule="auto"/>
-        <w:ind w:right="224"/>
         <w:jc w:val="center"/>
       </w:pPr>
       <w:r>
@@ -86,7 +84,6 @@
     <w:p>
       <w:pPr>
         <w:spacing w:after="281" w:line="248" w:lineRule="auto"/>
-        <w:ind w:right="66"/>
         <w:jc w:val="center"/>
       </w:pPr>
       <w:r>
@@ -94,21 +91,7 @@
           <w:rFonts w:ascii="Cambria" w:eastAsia="Cambria" w:hAnsi="Cambria" w:cs="Cambria"/>
           <w:sz w:val="24"/>
         </w:rPr>
-        <w:t>Mestrado Integrado em Engenharia Eletr</w:t>
-      </w:r>
-      <w:r>
-        <w:rPr>
-          <w:rFonts w:ascii="Cambria" w:eastAsia="Cambria" w:hAnsi="Cambria" w:cs="Cambria"/>
-          <w:sz w:val="24"/>
-        </w:rPr>
-        <w:t>ó</w:t>
-      </w:r>
-      <w:r>
-        <w:rPr>
-          <w:rFonts w:ascii="Cambria" w:eastAsia="Cambria" w:hAnsi="Cambria" w:cs="Cambria"/>
-          <w:sz w:val="24"/>
-        </w:rPr>
-        <w:t>nica Industrial e Computadores</w:t>
+        <w:t>Mestrado Integrado em Engenharia Eletrónica Industrial e Computadores</w:t>
       </w:r>
       <w:r>
         <w:rPr>
@@ -188,7 +171,7 @@
           </mc:Choice>
           <mc:Fallback>
             <w:pict>
-              <v:group w14:anchorId="7359EE4E" id="Group 3274" o:spid="_x0000_s1026" style="width:358.65pt;height:.4pt;mso-position-horizontal-relative:char;mso-position-vertical-relative:line" coordsize="45549,50" o:gfxdata="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">
+              <v:group w14:anchorId="57616C6F" id="Group 3274" o:spid="_x0000_s1026" style="width:358.65pt;height:.4pt;mso-position-horizontal-relative:char;mso-position-vertical-relative:line" coordsize="45549,50" o:gfxdata="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">
                 <v:shape id="Shape 12" o:spid="_x0000_s1027" style="position:absolute;width:45549;height:0;visibility:visible;mso-wrap-style:square;v-text-anchor:top" coordsize="4554919,0" o:gfxdata="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" path="m,l4554919,e" filled="f" strokeweight=".14042mm">
                   <v:stroke miterlimit="83231f" joinstyle="miter"/>
                   <v:path arrowok="t" textboxrect="0,0,4554919,0"/>
@@ -203,7 +186,6 @@
     <w:p>
       <w:pPr>
         <w:spacing w:after="315" w:line="248" w:lineRule="auto"/>
-        <w:ind w:right="224"/>
         <w:jc w:val="center"/>
       </w:pPr>
       <w:proofErr w:type="spellStart"/>
@@ -346,6 +328,7 @@
     <w:p>
       <w:pPr>
         <w:spacing w:after="243"/>
+        <w:jc w:val="center"/>
       </w:pPr>
       <w:r>
         <w:rPr>
@@ -425,7 +408,7 @@
           </mc:Choice>
           <mc:Fallback>
             <w:pict>
-              <v:group w14:anchorId="55600595" id="Group 3275" o:spid="_x0000_s1026" style="width:358.65pt;height:.4pt;mso-position-horizontal-relative:char;mso-position-vertical-relative:line" coordsize="45549,50" o:gfxdata="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">
+              <v:group w14:anchorId="6C7F0044" id="Group 3275" o:spid="_x0000_s1026" style="width:358.65pt;height:.4pt;mso-position-horizontal-relative:char;mso-position-vertical-relative:line" coordsize="45549,50" o:gfxdata="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">
                 <v:shape id="Shape 16" o:spid="_x0000_s1027" style="position:absolute;width:45549;height:0;visibility:visible;mso-wrap-style:square;v-text-anchor:top" coordsize="4554919,0" o:gfxdata="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" path="m,l4554919,e" filled="f" strokeweight=".14042mm">
                   <v:stroke miterlimit="83231f" joinstyle="miter"/>
                   <v:path arrowok="t" textboxrect="0,0,4554919,0"/>
@@ -440,7 +423,6 @@
     <w:p>
       <w:pPr>
         <w:spacing w:after="552" w:line="248" w:lineRule="auto"/>
-        <w:ind w:right="224"/>
         <w:jc w:val="center"/>
       </w:pPr>
       <w:r>
@@ -454,7 +436,6 @@
     <w:p>
       <w:pPr>
         <w:spacing w:after="233" w:line="248" w:lineRule="auto"/>
-        <w:ind w:left="1850" w:right="2064"/>
         <w:jc w:val="center"/>
         <w:rPr>
           <w:rFonts w:ascii="Cambria" w:eastAsia="Cambria" w:hAnsi="Cambria" w:cs="Cambria"/>
@@ -481,7 +462,6 @@
     <w:p>
       <w:pPr>
         <w:spacing w:after="233" w:line="248" w:lineRule="auto"/>
-        <w:ind w:left="1850" w:right="2064"/>
         <w:jc w:val="center"/>
         <w:rPr>
           <w:rFonts w:ascii="Cambria" w:eastAsia="Cambria" w:hAnsi="Cambria" w:cs="Cambria"/>
@@ -493,27 +473,12 @@
           <w:rFonts w:ascii="Cambria" w:eastAsia="Cambria" w:hAnsi="Cambria" w:cs="Cambria"/>
           <w:sz w:val="24"/>
         </w:rPr>
-        <w:t xml:space="preserve"> Jo</w:t>
-      </w:r>
-      <w:r>
-        <w:rPr>
-          <w:rFonts w:ascii="Cambria" w:eastAsia="Cambria" w:hAnsi="Cambria" w:cs="Cambria"/>
-          <w:sz w:val="24"/>
-        </w:rPr>
-        <w:t>ão</w:t>
-      </w:r>
-      <w:r>
-        <w:rPr>
-          <w:rFonts w:ascii="Cambria" w:eastAsia="Cambria" w:hAnsi="Cambria" w:cs="Cambria"/>
-          <w:sz w:val="24"/>
-        </w:rPr>
-        <w:t xml:space="preserve"> Faria A85632 </w:t>
+        <w:t xml:space="preserve"> João Faria A85632 </w:t>
       </w:r>
     </w:p>
     <w:p>
       <w:pPr>
         <w:spacing w:after="233" w:line="248" w:lineRule="auto"/>
-        <w:ind w:left="1850" w:right="2064"/>
         <w:jc w:val="center"/>
       </w:pPr>
       <w:r>
@@ -527,7 +492,6 @@
     <w:p>
       <w:pPr>
         <w:spacing w:after="0"/>
-        <w:ind w:right="224"/>
         <w:jc w:val="center"/>
         <w:rPr>
           <w:sz w:val="20"/>
@@ -537,7 +501,6 @@
     <w:p>
       <w:pPr>
         <w:spacing w:after="0"/>
-        <w:ind w:right="224"/>
         <w:jc w:val="center"/>
         <w:rPr>
           <w:sz w:val="20"/>
@@ -547,7 +510,6 @@
     <w:p>
       <w:pPr>
         <w:spacing w:after="0"/>
-        <w:ind w:right="224"/>
         <w:jc w:val="center"/>
         <w:rPr>
           <w:sz w:val="20"/>
@@ -557,7 +519,6 @@
     <w:p>
       <w:pPr>
         <w:spacing w:after="0"/>
-        <w:ind w:right="224"/>
         <w:jc w:val="center"/>
         <w:rPr>
           <w:sz w:val="20"/>
@@ -567,7 +528,6 @@
     <w:p>
       <w:pPr>
         <w:spacing w:after="0"/>
-        <w:ind w:right="224"/>
         <w:jc w:val="center"/>
         <w:rPr>
           <w:sz w:val="20"/>
@@ -577,7 +537,6 @@
     <w:p>
       <w:pPr>
         <w:spacing w:after="0"/>
-        <w:ind w:right="224"/>
         <w:jc w:val="center"/>
         <w:rPr>
           <w:sz w:val="20"/>
@@ -618,11 +577,11 @@
           <w:docPartGallery w:val="Table of Contents"/>
         </w:docPartObj>
       </w:sdtPr>
+      <w:sdtEndPr/>
       <w:sdtContent>
         <w:p>
           <w:pPr>
             <w:spacing w:after="0"/>
-            <w:ind w:left="-5"/>
             <w:rPr>
               <w:rFonts w:ascii="Cambria" w:eastAsia="Cambria" w:hAnsi="Cambria" w:cs="Cambria"/>
               <w:b/>
@@ -643,7 +602,6 @@
         <w:p>
           <w:pPr>
             <w:spacing w:after="0"/>
-            <w:ind w:left="-5"/>
           </w:pPr>
         </w:p>
         <w:p>
@@ -668,7 +626,7 @@
           <w:r>
             <w:fldChar w:fldCharType="separate"/>
           </w:r>
-          <w:hyperlink w:anchor="_Toc56197925" w:history="1">
+          <w:hyperlink w:anchor="_Toc56199222" w:history="1">
             <w:r>
               <w:rPr>
                 <w:rStyle w:val="Hiperligao"/>
@@ -711,7 +669,7 @@
                 <w:noProof/>
                 <w:webHidden/>
               </w:rPr>
-              <w:instrText xml:space="preserve"> PAGEREF _Toc56197925 \h </w:instrText>
+              <w:instrText xml:space="preserve"> PAGEREF _Toc56199222 \h </w:instrText>
             </w:r>
             <w:r>
               <w:rPr>
@@ -755,7 +713,7 @@
               <w:color w:val="auto"/>
             </w:rPr>
           </w:pPr>
-          <w:hyperlink w:anchor="_Toc56197926" w:history="1">
+          <w:hyperlink w:anchor="_Toc56199223" w:history="1">
             <w:r>
               <w:rPr>
                 <w:rStyle w:val="Hiperligao"/>
@@ -798,7 +756,7 @@
                 <w:noProof/>
                 <w:webHidden/>
               </w:rPr>
-              <w:instrText xml:space="preserve"> PAGEREF _Toc56197926 \h </w:instrText>
+              <w:instrText xml:space="preserve"> PAGEREF _Toc56199223 \h </w:instrText>
             </w:r>
             <w:r>
               <w:rPr>
@@ -842,7 +800,7 @@
               <w:color w:val="auto"/>
             </w:rPr>
           </w:pPr>
-          <w:hyperlink w:anchor="_Toc56197927" w:history="1">
+          <w:hyperlink w:anchor="_Toc56199224" w:history="1">
             <w:r>
               <w:rPr>
                 <w:rStyle w:val="Hiperligao"/>
@@ -885,7 +843,7 @@
                 <w:noProof/>
                 <w:webHidden/>
               </w:rPr>
-              <w:instrText xml:space="preserve"> PAGEREF _Toc56197927 \h </w:instrText>
+              <w:instrText xml:space="preserve"> PAGEREF _Toc56199224 \h </w:instrText>
             </w:r>
             <w:r>
               <w:rPr>
@@ -929,7 +887,7 @@
               <w:color w:val="auto"/>
             </w:rPr>
           </w:pPr>
-          <w:hyperlink w:anchor="_Toc56197928" w:history="1">
+          <w:hyperlink w:anchor="_Toc56199225" w:history="1">
             <w:r>
               <w:rPr>
                 <w:rStyle w:val="Hiperligao"/>
@@ -972,7 +930,7 @@
                 <w:noProof/>
                 <w:webHidden/>
               </w:rPr>
-              <w:instrText xml:space="preserve"> PAGEREF _Toc56197928 \h </w:instrText>
+              <w:instrText xml:space="preserve"> PAGEREF _Toc56199225 \h </w:instrText>
             </w:r>
             <w:r>
               <w:rPr>
@@ -1016,7 +974,7 @@
               <w:color w:val="auto"/>
             </w:rPr>
           </w:pPr>
-          <w:hyperlink w:anchor="_Toc56197929" w:history="1">
+          <w:hyperlink w:anchor="_Toc56199226" w:history="1">
             <w:r>
               <w:rPr>
                 <w:rStyle w:val="Hiperligao"/>
@@ -1059,7 +1017,7 @@
                 <w:noProof/>
                 <w:webHidden/>
               </w:rPr>
-              <w:instrText xml:space="preserve"> PAGEREF _Toc56197929 \h </w:instrText>
+              <w:instrText xml:space="preserve"> PAGEREF _Toc56199226 \h </w:instrText>
             </w:r>
             <w:r>
               <w:rPr>
@@ -1103,7 +1061,7 @@
               <w:color w:val="auto"/>
             </w:rPr>
           </w:pPr>
-          <w:hyperlink w:anchor="_Toc56197930" w:history="1">
+          <w:hyperlink w:anchor="_Toc56199227" w:history="1">
             <w:r>
               <w:rPr>
                 <w:rStyle w:val="Hiperligao"/>
@@ -1146,7 +1104,7 @@
                 <w:noProof/>
                 <w:webHidden/>
               </w:rPr>
-              <w:instrText xml:space="preserve"> PAGEREF _Toc56197930 \h </w:instrText>
+              <w:instrText xml:space="preserve"> PAGEREF _Toc56199227 \h </w:instrText>
             </w:r>
             <w:r>
               <w:rPr>
@@ -1190,7 +1148,7 @@
               <w:color w:val="auto"/>
             </w:rPr>
           </w:pPr>
-          <w:hyperlink w:anchor="_Toc56197931" w:history="1">
+          <w:hyperlink w:anchor="_Toc56199228" w:history="1">
             <w:r>
               <w:rPr>
                 <w:rStyle w:val="Hiperligao"/>
@@ -1233,7 +1191,7 @@
                 <w:noProof/>
                 <w:webHidden/>
               </w:rPr>
-              <w:instrText xml:space="preserve"> PAGEREF _Toc56197931 \h </w:instrText>
+              <w:instrText xml:space="preserve"> PAGEREF _Toc56199228 \h </w:instrText>
             </w:r>
             <w:r>
               <w:rPr>
@@ -1277,7 +1235,7 @@
               <w:color w:val="auto"/>
             </w:rPr>
           </w:pPr>
-          <w:hyperlink w:anchor="_Toc56197932" w:history="1">
+          <w:hyperlink w:anchor="_Toc56199229" w:history="1">
             <w:r>
               <w:rPr>
                 <w:rStyle w:val="Hiperligao"/>
@@ -1320,7 +1278,7 @@
                 <w:noProof/>
                 <w:webHidden/>
               </w:rPr>
-              <w:instrText xml:space="preserve"> PAGEREF _Toc56197932 \h </w:instrText>
+              <w:instrText xml:space="preserve"> PAGEREF _Toc56199229 \h </w:instrText>
             </w:r>
             <w:r>
               <w:rPr>
@@ -1364,7 +1322,7 @@
               <w:color w:val="auto"/>
             </w:rPr>
           </w:pPr>
-          <w:hyperlink w:anchor="_Toc56197933" w:history="1">
+          <w:hyperlink w:anchor="_Toc56199230" w:history="1">
             <w:r>
               <w:rPr>
                 <w:rStyle w:val="Hiperligao"/>
@@ -1407,7 +1365,7 @@
                 <w:noProof/>
                 <w:webHidden/>
               </w:rPr>
-              <w:instrText xml:space="preserve"> PAGEREF _Toc56197933 \h </w:instrText>
+              <w:instrText xml:space="preserve"> PAGEREF _Toc56199230 \h </w:instrText>
             </w:r>
             <w:r>
               <w:rPr>
@@ -1451,7 +1409,7 @@
               <w:color w:val="auto"/>
             </w:rPr>
           </w:pPr>
-          <w:hyperlink w:anchor="_Toc56197934" w:history="1">
+          <w:hyperlink w:anchor="_Toc56199231" w:history="1">
             <w:r>
               <w:rPr>
                 <w:rStyle w:val="Hiperligao"/>
@@ -1494,7 +1452,7 @@
                 <w:noProof/>
                 <w:webHidden/>
               </w:rPr>
-              <w:instrText xml:space="preserve"> PAGEREF _Toc56197934 \h </w:instrText>
+              <w:instrText xml:space="preserve"> PAGEREF _Toc56199231 \h </w:instrText>
             </w:r>
             <w:r>
               <w:rPr>
@@ -1538,7 +1496,7 @@
               <w:color w:val="auto"/>
             </w:rPr>
           </w:pPr>
-          <w:hyperlink w:anchor="_Toc56197935" w:history="1">
+          <w:hyperlink w:anchor="_Toc56199232" w:history="1">
             <w:r>
               <w:rPr>
                 <w:rStyle w:val="Hiperligao"/>
@@ -1581,7 +1539,7 @@
                 <w:noProof/>
                 <w:webHidden/>
               </w:rPr>
-              <w:instrText xml:space="preserve"> PAGEREF _Toc56197935 \h </w:instrText>
+              <w:instrText xml:space="preserve"> PAGEREF _Toc56199232 \h </w:instrText>
             </w:r>
             <w:r>
               <w:rPr>
@@ -1625,7 +1583,7 @@
               <w:color w:val="auto"/>
             </w:rPr>
           </w:pPr>
-          <w:hyperlink w:anchor="_Toc56197936" w:history="1">
+          <w:hyperlink w:anchor="_Toc56199233" w:history="1">
             <w:r>
               <w:rPr>
                 <w:rStyle w:val="Hiperligao"/>
@@ -1668,7 +1626,7 @@
                 <w:noProof/>
                 <w:webHidden/>
               </w:rPr>
-              <w:instrText xml:space="preserve"> PAGEREF _Toc56197936 \h </w:instrText>
+              <w:instrText xml:space="preserve"> PAGEREF _Toc56199233 \h </w:instrText>
             </w:r>
             <w:r>
               <w:rPr>
@@ -1712,7 +1670,7 @@
               <w:color w:val="auto"/>
             </w:rPr>
           </w:pPr>
-          <w:hyperlink w:anchor="_Toc56197937" w:history="1">
+          <w:hyperlink w:anchor="_Toc56199234" w:history="1">
             <w:r>
               <w:rPr>
                 <w:rStyle w:val="Hiperligao"/>
@@ -1755,7 +1713,7 @@
                 <w:noProof/>
                 <w:webHidden/>
               </w:rPr>
-              <w:instrText xml:space="preserve"> PAGEREF _Toc56197937 \h </w:instrText>
+              <w:instrText xml:space="preserve"> PAGEREF _Toc56199234 \h </w:instrText>
             </w:r>
             <w:r>
               <w:rPr>
@@ -1799,7 +1757,7 @@
               <w:color w:val="auto"/>
             </w:rPr>
           </w:pPr>
-          <w:hyperlink w:anchor="_Toc56197938" w:history="1">
+          <w:hyperlink w:anchor="_Toc56199235" w:history="1">
             <w:r>
               <w:rPr>
                 <w:rStyle w:val="Hiperligao"/>
@@ -1842,7 +1800,7 @@
                 <w:noProof/>
                 <w:webHidden/>
               </w:rPr>
-              <w:instrText xml:space="preserve"> PAGEREF _Toc56197938 \h </w:instrText>
+              <w:instrText xml:space="preserve"> PAGEREF _Toc56199235 \h </w:instrText>
             </w:r>
             <w:r>
               <w:rPr>
@@ -1883,7 +1841,6 @@
     <w:p>
       <w:pPr>
         <w:spacing w:after="0"/>
-        <w:ind w:right="224"/>
       </w:pPr>
     </w:p>
     <w:p>
@@ -1904,7 +1861,6 @@
     <w:p>
       <w:pPr>
         <w:spacing w:after="0"/>
-        <w:ind w:left="-5"/>
       </w:pPr>
       <w:proofErr w:type="spellStart"/>
       <w:r>
@@ -1958,7 +1914,9 @@
           <w:tab w:val="right" w:leader="dot" w:pos="8494"/>
         </w:tabs>
         <w:rPr>
+          <w:rFonts w:eastAsiaTheme="minorEastAsia"/>
           <w:noProof/>
+          <w:lang w:eastAsia="pt-PT"/>
         </w:rPr>
       </w:pPr>
       <w:r>
@@ -1970,7 +1928,7 @@
       <w:r>
         <w:fldChar w:fldCharType="separate"/>
       </w:r>
-      <w:hyperlink w:anchor="_Toc56197940" w:history="1">
+      <w:hyperlink w:anchor="_Toc56199238" w:history="1">
         <w:r>
           <w:rPr>
             <w:rStyle w:val="Hiperligao"/>
@@ -1997,7 +1955,7 @@
             <w:noProof/>
             <w:webHidden/>
           </w:rPr>
-          <w:instrText xml:space="preserve"> PAGEREF _Toc56197940 \h </w:instrText>
+          <w:instrText xml:space="preserve"> PAGEREF _Toc56199238 \h </w:instrText>
         </w:r>
         <w:r>
           <w:rPr>
@@ -2035,10 +1993,12 @@
           <w:tab w:val="right" w:leader="dot" w:pos="8494"/>
         </w:tabs>
         <w:rPr>
+          <w:rFonts w:eastAsiaTheme="minorEastAsia"/>
           <w:noProof/>
+          <w:lang w:eastAsia="pt-PT"/>
         </w:rPr>
       </w:pPr>
-      <w:hyperlink w:anchor="_Toc56197941" w:history="1">
+      <w:hyperlink w:anchor="_Toc56199239" w:history="1">
         <w:r>
           <w:rPr>
             <w:rStyle w:val="Hiperligao"/>
@@ -2065,7 +2025,7 @@
             <w:noProof/>
             <w:webHidden/>
           </w:rPr>
-          <w:instrText xml:space="preserve"> PAGEREF _Toc56197941 \h </w:instrText>
+          <w:instrText xml:space="preserve"> PAGEREF _Toc56199239 \h </w:instrText>
         </w:r>
         <w:r>
           <w:rPr>
@@ -2103,10 +2063,12 @@
           <w:tab w:val="right" w:leader="dot" w:pos="8494"/>
         </w:tabs>
         <w:rPr>
+          <w:rFonts w:eastAsiaTheme="minorEastAsia"/>
           <w:noProof/>
+          <w:lang w:eastAsia="pt-PT"/>
         </w:rPr>
       </w:pPr>
-      <w:hyperlink w:anchor="_Toc56197942" w:history="1">
+      <w:hyperlink w:anchor="_Toc56199240" w:history="1">
         <w:r>
           <w:rPr>
             <w:rStyle w:val="Hiperligao"/>
@@ -2133,7 +2095,7 @@
             <w:noProof/>
             <w:webHidden/>
           </w:rPr>
-          <w:instrText xml:space="preserve"> PAGEREF _Toc56197942 \h </w:instrText>
+          <w:instrText xml:space="preserve"> PAGEREF _Toc56199240 \h </w:instrText>
         </w:r>
         <w:r>
           <w:rPr>
@@ -2171,10 +2133,12 @@
           <w:tab w:val="right" w:leader="dot" w:pos="8494"/>
         </w:tabs>
         <w:rPr>
+          <w:rFonts w:eastAsiaTheme="minorEastAsia"/>
           <w:noProof/>
+          <w:lang w:eastAsia="pt-PT"/>
         </w:rPr>
       </w:pPr>
-      <w:hyperlink w:anchor="_Toc56197943" w:history="1">
+      <w:hyperlink w:anchor="_Toc56199241" w:history="1">
         <w:r>
           <w:rPr>
             <w:rStyle w:val="Hiperligao"/>
@@ -2201,7 +2165,7 @@
             <w:noProof/>
             <w:webHidden/>
           </w:rPr>
-          <w:instrText xml:space="preserve"> PAGEREF _Toc56197943 \h </w:instrText>
+          <w:instrText xml:space="preserve"> PAGEREF _Toc56199241 \h </w:instrText>
         </w:r>
         <w:r>
           <w:rPr>
@@ -2239,10 +2203,12 @@
           <w:tab w:val="right" w:leader="dot" w:pos="8494"/>
         </w:tabs>
         <w:rPr>
+          <w:rFonts w:eastAsiaTheme="minorEastAsia"/>
           <w:noProof/>
+          <w:lang w:eastAsia="pt-PT"/>
         </w:rPr>
       </w:pPr>
-      <w:hyperlink w:anchor="_Toc56197944" w:history="1">
+      <w:hyperlink w:anchor="_Toc56199242" w:history="1">
         <w:r>
           <w:rPr>
             <w:rStyle w:val="Hiperligao"/>
@@ -2269,7 +2235,7 @@
             <w:noProof/>
             <w:webHidden/>
           </w:rPr>
-          <w:instrText xml:space="preserve"> PAGEREF _Toc56197944 \h </w:instrText>
+          <w:instrText xml:space="preserve"> PAGEREF _Toc56199242 \h </w:instrText>
         </w:r>
         <w:r>
           <w:rPr>
@@ -2303,7 +2269,6 @@
     <w:p>
       <w:pPr>
         <w:spacing w:after="0"/>
-        <w:ind w:left="-5"/>
       </w:pPr>
       <w:r>
         <w:fldChar w:fldCharType="end"/>
@@ -2312,19 +2277,16 @@
     <w:p>
       <w:pPr>
         <w:spacing w:after="0"/>
-        <w:ind w:left="-5"/>
       </w:pPr>
     </w:p>
     <w:p>
       <w:pPr>
         <w:spacing w:after="0"/>
-        <w:ind w:left="-5"/>
       </w:pPr>
     </w:p>
     <w:p>
       <w:pPr>
         <w:spacing w:after="0"/>
-        <w:ind w:left="-5"/>
       </w:pPr>
     </w:p>
     <w:p>
@@ -2336,9 +2298,9 @@
       <w:pPr>
         <w:pStyle w:val="Ttulo1"/>
         <w:spacing w:after="135"/>
-        <w:ind w:left="469" w:hanging="484"/>
-      </w:pPr>
-      <w:bookmarkStart w:id="0" w:name="_Toc56197925"/>
+        <w:ind w:left="0" w:hanging="484"/>
+      </w:pPr>
+      <w:bookmarkStart w:id="0" w:name="_Toc56199222"/>
       <w:proofErr w:type="spellStart"/>
       <w:r>
         <w:lastRenderedPageBreak/>
@@ -2358,7 +2320,7 @@
     <w:p>
       <w:pPr>
         <w:spacing w:after="0"/>
-        <w:ind w:right="-1" w:firstLine="469"/>
+        <w:ind w:firstLine="469"/>
         <w:jc w:val="both"/>
       </w:pPr>
       <w:proofErr w:type="spellStart"/>
@@ -2485,7 +2447,7 @@
     <w:p>
       <w:pPr>
         <w:spacing w:after="0"/>
-        <w:ind w:right="-1" w:firstLine="469"/>
+        <w:ind w:firstLine="469"/>
         <w:jc w:val="both"/>
       </w:pPr>
       <w:proofErr w:type="spellStart"/>
@@ -2828,7 +2790,7 @@
     <w:p>
       <w:pPr>
         <w:spacing w:after="0"/>
-        <w:ind w:right="-1" w:firstLine="469"/>
+        <w:ind w:firstLine="469"/>
         <w:jc w:val="both"/>
       </w:pPr>
       <w:proofErr w:type="spellStart"/>
@@ -3323,7 +3285,7 @@
     <w:p>
       <w:pPr>
         <w:spacing w:after="0"/>
-        <w:ind w:left="-5" w:firstLine="474"/>
+        <w:ind w:firstLine="474"/>
         <w:jc w:val="both"/>
       </w:pPr>
       <w:proofErr w:type="spellStart"/>
@@ -3506,35 +3468,35 @@
     <w:p>
       <w:pPr>
         <w:spacing w:after="0"/>
-        <w:ind w:left="-5" w:firstLine="474"/>
+        <w:ind w:firstLine="474"/>
         <w:jc w:val="both"/>
       </w:pPr>
     </w:p>
     <w:p>
       <w:pPr>
         <w:spacing w:after="0"/>
-        <w:ind w:left="-5" w:firstLine="474"/>
+        <w:ind w:firstLine="474"/>
         <w:jc w:val="both"/>
       </w:pPr>
     </w:p>
     <w:p>
       <w:pPr>
         <w:spacing w:after="0"/>
-        <w:ind w:left="-5" w:firstLine="474"/>
+        <w:ind w:firstLine="474"/>
         <w:jc w:val="both"/>
       </w:pPr>
     </w:p>
     <w:p>
       <w:pPr>
         <w:spacing w:after="0"/>
-        <w:ind w:left="-5" w:firstLine="474"/>
+        <w:ind w:firstLine="474"/>
         <w:jc w:val="both"/>
       </w:pPr>
     </w:p>
     <w:p>
       <w:pPr>
         <w:spacing w:after="0"/>
-        <w:ind w:left="-5" w:firstLine="474"/>
+        <w:ind w:firstLine="474"/>
         <w:jc w:val="both"/>
       </w:pPr>
     </w:p>
@@ -3542,9 +3504,9 @@
       <w:pPr>
         <w:pStyle w:val="Ttulo1"/>
         <w:spacing w:after="135"/>
-        <w:ind w:left="469" w:hanging="484"/>
-      </w:pPr>
-      <w:bookmarkStart w:id="1" w:name="_Toc56197926"/>
+        <w:ind w:left="0" w:hanging="484"/>
+      </w:pPr>
+      <w:bookmarkStart w:id="1" w:name="_Toc56199223"/>
       <w:proofErr w:type="spellStart"/>
       <w:r>
         <w:t>Problem</w:t>
@@ -3571,7 +3533,7 @@
     <w:p>
       <w:pPr>
         <w:spacing w:after="0"/>
-        <w:ind w:right="-1" w:firstLine="469"/>
+        <w:ind w:firstLine="469"/>
         <w:jc w:val="both"/>
       </w:pPr>
       <w:proofErr w:type="spellStart"/>
@@ -3970,7 +3932,6 @@
     <w:p>
       <w:pPr>
         <w:spacing w:after="0"/>
-        <w:ind w:right="209"/>
       </w:pPr>
     </w:p>
     <w:p>
@@ -4023,7 +3984,7 @@
         <w:pStyle w:val="Legenda"/>
         <w:jc w:val="center"/>
       </w:pPr>
-      <w:bookmarkStart w:id="2" w:name="_Toc56197940"/>
+      <w:bookmarkStart w:id="2" w:name="_Toc56199238"/>
       <w:r>
         <w:t xml:space="preserve">Figure </w:t>
       </w:r>
@@ -4043,6 +4004,9 @@
         <w:t>1</w:t>
       </w:r>
       <w:r>
+        <w:rPr>
+          <w:noProof/>
+        </w:rPr>
         <w:fldChar w:fldCharType="end"/>
       </w:r>
       <w:r>
@@ -4076,9 +4040,9 @@
       <w:pPr>
         <w:pStyle w:val="Ttulo1"/>
         <w:spacing w:after="172"/>
-        <w:ind w:left="469" w:hanging="484"/>
-      </w:pPr>
-      <w:bookmarkStart w:id="3" w:name="_Toc56197927"/>
+        <w:ind w:left="0" w:hanging="484"/>
+      </w:pPr>
+      <w:bookmarkStart w:id="3" w:name="_Toc56199224"/>
       <w:proofErr w:type="spellStart"/>
       <w:r>
         <w:t>Market</w:t>
@@ -4092,9 +4056,9 @@
     <w:p>
       <w:pPr>
         <w:pStyle w:val="Ttulo2"/>
-        <w:ind w:left="598" w:hanging="613"/>
-      </w:pPr>
-      <w:bookmarkStart w:id="4" w:name="_Toc56197928"/>
+        <w:ind w:left="0" w:hanging="613"/>
+      </w:pPr>
+      <w:bookmarkStart w:id="4" w:name="_Toc56199225"/>
       <w:r>
         <w:t xml:space="preserve">Target </w:t>
       </w:r>
@@ -4108,7 +4072,7 @@
     <w:p>
       <w:pPr>
         <w:spacing w:after="0"/>
-        <w:ind w:right="209" w:firstLine="598"/>
+        <w:ind w:firstLine="598"/>
         <w:jc w:val="both"/>
       </w:pPr>
       <w:proofErr w:type="spellStart"/>
@@ -4187,7 +4151,7 @@
     <w:p>
       <w:pPr>
         <w:spacing w:after="605"/>
-        <w:ind w:right="-1" w:firstLine="598"/>
+        <w:ind w:firstLine="598"/>
         <w:jc w:val="both"/>
       </w:pPr>
       <w:proofErr w:type="spellStart"/>
@@ -4426,9 +4390,9 @@
     <w:p>
       <w:pPr>
         <w:pStyle w:val="Ttulo2"/>
-        <w:ind w:left="598" w:hanging="613"/>
-      </w:pPr>
-      <w:bookmarkStart w:id="5" w:name="_Toc56197929"/>
+        <w:ind w:left="0" w:hanging="613"/>
+      </w:pPr>
+      <w:bookmarkStart w:id="5" w:name="_Toc56199226"/>
       <w:proofErr w:type="spellStart"/>
       <w:r>
         <w:t>What</w:t>
@@ -4466,7 +4430,7 @@
     <w:p>
       <w:pPr>
         <w:spacing w:after="442"/>
-        <w:ind w:right="209" w:firstLine="469"/>
+        <w:ind w:firstLine="469"/>
       </w:pPr>
       <w:proofErr w:type="spellStart"/>
       <w:r>
@@ -4525,16 +4489,16 @@
     <w:p>
       <w:pPr>
         <w:spacing w:after="442"/>
-        <w:ind w:right="209" w:firstLine="469"/>
+        <w:ind w:firstLine="469"/>
       </w:pPr>
     </w:p>
     <w:p>
       <w:pPr>
         <w:pStyle w:val="Ttulo1"/>
         <w:spacing w:after="172"/>
-        <w:ind w:left="469" w:hanging="484"/>
-      </w:pPr>
-      <w:bookmarkStart w:id="6" w:name="_Toc56197930"/>
+        <w:ind w:left="0" w:hanging="484"/>
+      </w:pPr>
+      <w:bookmarkStart w:id="6" w:name="_Toc56199227"/>
       <w:proofErr w:type="spellStart"/>
       <w:r>
         <w:t>System</w:t>
@@ -4545,9 +4509,9 @@
     <w:p>
       <w:pPr>
         <w:pStyle w:val="Ttulo2"/>
-        <w:ind w:left="598" w:hanging="613"/>
-      </w:pPr>
-      <w:bookmarkStart w:id="7" w:name="_Toc56197931"/>
+        <w:ind w:left="0" w:hanging="613"/>
+      </w:pPr>
+      <w:bookmarkStart w:id="7" w:name="_Toc56199228"/>
       <w:proofErr w:type="spellStart"/>
       <w:r>
         <w:t>System</w:t>
@@ -4565,7 +4529,7 @@
     </w:p>
     <w:p>
       <w:pPr>
-        <w:ind w:right="209" w:firstLine="531"/>
+        <w:ind w:firstLine="531"/>
       </w:pPr>
       <w:r>
         <w:t xml:space="preserve">To </w:t>
@@ -4660,9 +4624,6 @@
       </w:r>
     </w:p>
     <w:p>
-      <w:pPr>
-        <w:ind w:right="209"/>
-      </w:pPr>
       <w:r>
         <w:rPr>
           <w:rFonts w:ascii="Cambria" w:eastAsia="Cambria" w:hAnsi="Cambria" w:cs="Cambria"/>
@@ -4679,7 +4640,7 @@
           <w:numId w:val="2"/>
         </w:numPr>
         <w:spacing w:after="241" w:line="262" w:lineRule="auto"/>
-        <w:ind w:left="531" w:right="209" w:hanging="218"/>
+        <w:ind w:left="0" w:hanging="218"/>
         <w:jc w:val="both"/>
       </w:pPr>
       <w:proofErr w:type="spellStart"/>
@@ -4730,7 +4691,7 @@
           <w:numId w:val="2"/>
         </w:numPr>
         <w:spacing w:after="241" w:line="262" w:lineRule="auto"/>
-        <w:ind w:left="531" w:right="209" w:hanging="218"/>
+        <w:ind w:left="0" w:hanging="218"/>
         <w:jc w:val="both"/>
       </w:pPr>
       <w:proofErr w:type="spellStart"/>
@@ -4805,7 +4766,7 @@
           <w:numId w:val="2"/>
         </w:numPr>
         <w:spacing w:after="187" w:line="262" w:lineRule="auto"/>
-        <w:ind w:left="531" w:right="209" w:hanging="218"/>
+        <w:ind w:left="0" w:hanging="218"/>
         <w:jc w:val="both"/>
       </w:pPr>
       <w:r>
@@ -4839,7 +4800,6 @@
     <w:p>
       <w:pPr>
         <w:spacing w:after="225"/>
-        <w:ind w:left="-5"/>
       </w:pPr>
       <w:r>
         <w:rPr>
@@ -4856,7 +4816,7 @@
           <w:numId w:val="2"/>
         </w:numPr>
         <w:spacing w:after="241" w:line="262" w:lineRule="auto"/>
-        <w:ind w:left="531" w:right="209" w:hanging="218"/>
+        <w:ind w:left="0" w:hanging="218"/>
         <w:jc w:val="both"/>
       </w:pPr>
       <w:r>
@@ -4918,7 +4878,7 @@
           <w:numId w:val="2"/>
         </w:numPr>
         <w:spacing w:after="220" w:line="262" w:lineRule="auto"/>
-        <w:ind w:left="531" w:right="209" w:hanging="218"/>
+        <w:ind w:left="0" w:hanging="218"/>
         <w:jc w:val="both"/>
       </w:pPr>
       <w:r>
@@ -5004,7 +4964,7 @@
           <w:numId w:val="2"/>
         </w:numPr>
         <w:spacing w:after="241" w:line="262" w:lineRule="auto"/>
-        <w:ind w:left="531" w:right="209" w:hanging="218"/>
+        <w:ind w:left="0" w:hanging="218"/>
         <w:jc w:val="both"/>
       </w:pPr>
       <w:r>
@@ -5062,14 +5022,12 @@
     <w:p>
       <w:pPr>
         <w:spacing w:after="241" w:line="262" w:lineRule="auto"/>
-        <w:ind w:left="531" w:right="209"/>
         <w:jc w:val="both"/>
       </w:pPr>
     </w:p>
     <w:p>
       <w:pPr>
         <w:spacing w:after="238"/>
-        <w:ind w:left="468"/>
         <w:jc w:val="center"/>
       </w:pPr>
       <w:r>
@@ -5116,7 +5074,7 @@
         <w:pStyle w:val="Legenda"/>
         <w:jc w:val="center"/>
       </w:pPr>
-      <w:bookmarkStart w:id="8" w:name="_Toc56197941"/>
+      <w:bookmarkStart w:id="8" w:name="_Toc56199239"/>
       <w:r>
         <w:t xml:space="preserve">Figure </w:t>
       </w:r>
@@ -5136,6 +5094,9 @@
         <w:t>2</w:t>
       </w:r>
       <w:r>
+        <w:rPr>
+          <w:noProof/>
+        </w:rPr>
         <w:fldChar w:fldCharType="end"/>
       </w:r>
       <w:r>
@@ -5159,9 +5120,9 @@
     <w:p>
       <w:pPr>
         <w:pStyle w:val="Ttulo2"/>
-        <w:ind w:left="598" w:hanging="613"/>
-      </w:pPr>
-      <w:bookmarkStart w:id="9" w:name="_Toc56197932"/>
+        <w:ind w:left="0" w:hanging="613"/>
+      </w:pPr>
+      <w:bookmarkStart w:id="9" w:name="_Toc56199229"/>
       <w:proofErr w:type="spellStart"/>
       <w:r>
         <w:t>Requirements</w:t>
@@ -5188,7 +5149,7 @@
     <w:p>
       <w:pPr>
         <w:spacing w:after="317"/>
-        <w:ind w:right="-1" w:firstLine="598"/>
+        <w:ind w:firstLine="598"/>
         <w:jc w:val="both"/>
       </w:pPr>
       <w:proofErr w:type="spellStart"/>
@@ -5475,9 +5436,9 @@
     <w:p>
       <w:pPr>
         <w:pStyle w:val="Ttulo3"/>
-        <w:ind w:left="752" w:hanging="767"/>
-      </w:pPr>
-      <w:bookmarkStart w:id="10" w:name="_Toc56197933"/>
+        <w:ind w:left="0" w:hanging="767"/>
+      </w:pPr>
+      <w:bookmarkStart w:id="10" w:name="_Toc56199230"/>
       <w:r>
         <w:t xml:space="preserve">Project </w:t>
       </w:r>
@@ -5492,7 +5453,6 @@
       <w:pPr>
         <w:pStyle w:val="Ttulo4"/>
         <w:spacing w:after="199"/>
-        <w:ind w:left="-5"/>
       </w:pPr>
       <w:proofErr w:type="spellStart"/>
       <w:r>
@@ -5515,7 +5475,7 @@
           <w:numId w:val="3"/>
         </w:numPr>
         <w:spacing w:after="241" w:line="262" w:lineRule="auto"/>
-        <w:ind w:left="531" w:right="209" w:hanging="218"/>
+        <w:ind w:left="0" w:hanging="218"/>
         <w:jc w:val="both"/>
       </w:pPr>
       <w:proofErr w:type="spellStart"/>
@@ -5550,7 +5510,7 @@
           <w:numId w:val="3"/>
         </w:numPr>
         <w:spacing w:after="241" w:line="262" w:lineRule="auto"/>
-        <w:ind w:left="531" w:right="209" w:hanging="218"/>
+        <w:ind w:left="0" w:hanging="218"/>
         <w:jc w:val="both"/>
       </w:pPr>
       <w:proofErr w:type="spellStart"/>
@@ -5617,7 +5577,7 @@
           <w:numId w:val="3"/>
         </w:numPr>
         <w:spacing w:after="208" w:line="262" w:lineRule="auto"/>
-        <w:ind w:left="531" w:right="-1" w:hanging="218"/>
+        <w:ind w:left="0" w:hanging="218"/>
         <w:jc w:val="both"/>
       </w:pPr>
       <w:proofErr w:type="spellStart"/>
@@ -5716,7 +5676,7 @@
           <w:numId w:val="3"/>
         </w:numPr>
         <w:spacing w:after="161" w:line="262" w:lineRule="auto"/>
-        <w:ind w:left="531" w:right="209" w:hanging="218"/>
+        <w:ind w:left="0" w:hanging="218"/>
         <w:jc w:val="both"/>
       </w:pPr>
       <w:proofErr w:type="spellStart"/>
@@ -5748,7 +5708,6 @@
       <w:pPr>
         <w:pStyle w:val="Ttulo4"/>
         <w:spacing w:after="195"/>
-        <w:ind w:left="-5"/>
       </w:pPr>
       <w:r>
         <w:lastRenderedPageBreak/>
@@ -5775,7 +5734,7 @@
           <w:numId w:val="4"/>
         </w:numPr>
         <w:spacing w:after="241" w:line="262" w:lineRule="auto"/>
-        <w:ind w:left="531" w:right="209" w:hanging="218"/>
+        <w:ind w:left="0" w:hanging="218"/>
         <w:jc w:val="both"/>
       </w:pPr>
       <w:proofErr w:type="spellStart"/>
@@ -5802,7 +5761,7 @@
           <w:numId w:val="4"/>
         </w:numPr>
         <w:spacing w:after="241" w:line="262" w:lineRule="auto"/>
-        <w:ind w:left="531" w:right="209" w:hanging="218"/>
+        <w:ind w:left="0" w:hanging="218"/>
         <w:jc w:val="both"/>
       </w:pPr>
       <w:proofErr w:type="spellStart"/>
@@ -5821,7 +5780,7 @@
           <w:numId w:val="4"/>
         </w:numPr>
         <w:spacing w:after="241" w:line="262" w:lineRule="auto"/>
-        <w:ind w:left="531" w:right="209" w:hanging="218"/>
+        <w:ind w:left="0" w:hanging="218"/>
         <w:jc w:val="both"/>
       </w:pPr>
       <w:proofErr w:type="spellStart"/>
@@ -5840,7 +5799,7 @@
           <w:numId w:val="4"/>
         </w:numPr>
         <w:spacing w:after="241" w:line="262" w:lineRule="auto"/>
-        <w:ind w:left="531" w:right="209" w:hanging="218"/>
+        <w:ind w:left="0" w:hanging="218"/>
         <w:jc w:val="both"/>
       </w:pPr>
       <w:proofErr w:type="spellStart"/>
@@ -5859,7 +5818,7 @@
           <w:numId w:val="4"/>
         </w:numPr>
         <w:spacing w:after="241" w:line="262" w:lineRule="auto"/>
-        <w:ind w:left="531" w:right="209" w:hanging="218"/>
+        <w:ind w:left="0" w:hanging="218"/>
         <w:jc w:val="both"/>
       </w:pPr>
       <w:proofErr w:type="spellStart"/>
@@ -5886,7 +5845,7 @@
           <w:numId w:val="4"/>
         </w:numPr>
         <w:spacing w:after="0" w:line="262" w:lineRule="auto"/>
-        <w:ind w:left="531" w:right="209" w:hanging="218"/>
+        <w:ind w:left="0" w:hanging="218"/>
         <w:jc w:val="both"/>
       </w:pPr>
       <w:proofErr w:type="spellStart"/>
@@ -5904,9 +5863,9 @@
     <w:p>
       <w:pPr>
         <w:pStyle w:val="Ttulo3"/>
-        <w:ind w:left="752" w:hanging="767"/>
-      </w:pPr>
-      <w:bookmarkStart w:id="11" w:name="_Toc56197934"/>
+        <w:ind w:left="0" w:hanging="767"/>
+      </w:pPr>
+      <w:bookmarkStart w:id="11" w:name="_Toc56199231"/>
       <w:r>
         <w:lastRenderedPageBreak/>
         <w:t xml:space="preserve">Project </w:t>
@@ -5921,7 +5880,7 @@
     <w:p>
       <w:pPr>
         <w:spacing w:after="262"/>
-        <w:ind w:right="-1" w:firstLine="708"/>
+        <w:ind w:firstLine="708"/>
         <w:jc w:val="both"/>
       </w:pPr>
       <w:proofErr w:type="spellStart"/>
@@ -6129,7 +6088,6 @@
       <w:pPr>
         <w:pStyle w:val="Ttulo4"/>
         <w:spacing w:after="284"/>
-        <w:ind w:left="-5"/>
       </w:pPr>
       <w:proofErr w:type="spellStart"/>
       <w:r>
@@ -6152,7 +6110,7 @@
           <w:numId w:val="5"/>
         </w:numPr>
         <w:spacing w:after="241" w:line="262" w:lineRule="auto"/>
-        <w:ind w:left="531" w:right="209" w:hanging="218"/>
+        <w:ind w:left="0" w:hanging="218"/>
         <w:jc w:val="both"/>
       </w:pPr>
       <w:r>
@@ -6182,7 +6140,7 @@
           <w:numId w:val="5"/>
         </w:numPr>
         <w:spacing w:after="241" w:line="262" w:lineRule="auto"/>
-        <w:ind w:left="531" w:right="209" w:hanging="218"/>
+        <w:ind w:left="0" w:hanging="218"/>
         <w:jc w:val="both"/>
       </w:pPr>
       <w:r>
@@ -6204,7 +6162,7 @@
           <w:numId w:val="5"/>
         </w:numPr>
         <w:spacing w:after="241" w:line="262" w:lineRule="auto"/>
-        <w:ind w:left="531" w:right="209" w:hanging="218"/>
+        <w:ind w:left="0" w:hanging="218"/>
         <w:jc w:val="both"/>
       </w:pPr>
       <w:r>
@@ -6242,7 +6200,7 @@
           <w:numId w:val="5"/>
         </w:numPr>
         <w:spacing w:after="241" w:line="262" w:lineRule="auto"/>
-        <w:ind w:left="531" w:right="209" w:hanging="218"/>
+        <w:ind w:left="0" w:hanging="218"/>
         <w:jc w:val="both"/>
       </w:pPr>
       <w:proofErr w:type="spellStart"/>
@@ -6277,7 +6235,7 @@
           <w:numId w:val="5"/>
         </w:numPr>
         <w:spacing w:after="241" w:line="262" w:lineRule="auto"/>
-        <w:ind w:left="531" w:right="209" w:hanging="218"/>
+        <w:ind w:left="0" w:hanging="218"/>
         <w:jc w:val="both"/>
       </w:pPr>
       <w:r>
@@ -6307,7 +6265,7 @@
           <w:numId w:val="5"/>
         </w:numPr>
         <w:spacing w:after="241" w:line="262" w:lineRule="auto"/>
-        <w:ind w:left="531" w:right="209" w:hanging="218"/>
+        <w:ind w:left="0" w:hanging="218"/>
         <w:jc w:val="both"/>
       </w:pPr>
       <w:proofErr w:type="spellStart"/>
@@ -6323,7 +6281,6 @@
       <w:pPr>
         <w:pStyle w:val="Ttulo4"/>
         <w:spacing w:after="224"/>
-        <w:ind w:left="-5"/>
       </w:pPr>
       <w:r>
         <w:t>Non-</w:t>
@@ -6349,7 +6306,7 @@
           <w:numId w:val="6"/>
         </w:numPr>
         <w:spacing w:after="241" w:line="262" w:lineRule="auto"/>
-        <w:ind w:left="531" w:right="209" w:hanging="218"/>
+        <w:ind w:left="0" w:hanging="218"/>
         <w:jc w:val="both"/>
       </w:pPr>
       <w:proofErr w:type="spellStart"/>
@@ -6392,7 +6349,7 @@
           <w:numId w:val="6"/>
         </w:numPr>
         <w:spacing w:after="241" w:line="262" w:lineRule="auto"/>
-        <w:ind w:left="531" w:right="209" w:hanging="218"/>
+        <w:ind w:left="0" w:hanging="218"/>
         <w:jc w:val="both"/>
       </w:pPr>
       <w:r>
@@ -6438,7 +6395,7 @@
           <w:numId w:val="6"/>
         </w:numPr>
         <w:spacing w:after="241" w:line="262" w:lineRule="auto"/>
-        <w:ind w:left="531" w:right="-1" w:hanging="218"/>
+        <w:ind w:left="0" w:hanging="218"/>
         <w:jc w:val="both"/>
       </w:pPr>
       <w:proofErr w:type="spellStart"/>
@@ -6457,7 +6414,7 @@
           <w:numId w:val="6"/>
         </w:numPr>
         <w:spacing w:after="241" w:line="262" w:lineRule="auto"/>
-        <w:ind w:left="531" w:right="209" w:hanging="218"/>
+        <w:ind w:left="0" w:hanging="218"/>
         <w:jc w:val="both"/>
       </w:pPr>
       <w:r>
@@ -6487,7 +6444,7 @@
           <w:numId w:val="6"/>
         </w:numPr>
         <w:spacing w:after="241" w:line="262" w:lineRule="auto"/>
-        <w:ind w:left="531" w:right="209" w:hanging="218"/>
+        <w:ind w:left="0" w:hanging="218"/>
         <w:jc w:val="both"/>
       </w:pPr>
       <w:r>
@@ -6509,7 +6466,7 @@
           <w:numId w:val="6"/>
         </w:numPr>
         <w:spacing w:after="241" w:line="262" w:lineRule="auto"/>
-        <w:ind w:left="531" w:right="209" w:hanging="218"/>
+        <w:ind w:left="0" w:hanging="218"/>
         <w:jc w:val="both"/>
       </w:pPr>
       <w:r>
@@ -6527,9 +6484,9 @@
     <w:p>
       <w:pPr>
         <w:pStyle w:val="Ttulo2"/>
-        <w:ind w:left="598" w:hanging="613"/>
-      </w:pPr>
-      <w:bookmarkStart w:id="12" w:name="_Toc56197935"/>
+        <w:ind w:left="0" w:hanging="613"/>
+      </w:pPr>
+      <w:bookmarkStart w:id="12" w:name="_Toc56199232"/>
       <w:proofErr w:type="spellStart"/>
       <w:r>
         <w:t>System</w:t>
@@ -6551,7 +6508,7 @@
           <w:tab w:val="left" w:pos="8222"/>
         </w:tabs>
         <w:spacing w:after="323"/>
-        <w:ind w:right="-1" w:firstLine="598"/>
+        <w:ind w:firstLine="598"/>
         <w:jc w:val="both"/>
       </w:pPr>
       <w:proofErr w:type="spellStart"/>
@@ -7054,9 +7011,9 @@
     <w:p>
       <w:pPr>
         <w:pStyle w:val="Ttulo3"/>
-        <w:ind w:left="752" w:hanging="767"/>
-      </w:pPr>
-      <w:bookmarkStart w:id="13" w:name="_Toc56197936"/>
+        <w:ind w:left="0" w:hanging="767"/>
+      </w:pPr>
+      <w:bookmarkStart w:id="13" w:name="_Toc56199233"/>
       <w:r>
         <w:t xml:space="preserve">Hardware </w:t>
       </w:r>
@@ -7070,7 +7027,7 @@
     <w:p>
       <w:pPr>
         <w:spacing w:after="262"/>
-        <w:ind w:right="-1" w:firstLine="708"/>
+        <w:ind w:firstLine="708"/>
         <w:jc w:val="both"/>
       </w:pPr>
       <w:r>
@@ -7192,7 +7149,7 @@
     <w:p>
       <w:pPr>
         <w:spacing w:after="728"/>
-        <w:ind w:right="-1" w:firstLine="708"/>
+        <w:ind w:firstLine="708"/>
         <w:jc w:val="both"/>
       </w:pPr>
       <w:proofErr w:type="spellStart"/>
@@ -7414,7 +7371,7 @@
         <w:pStyle w:val="Legenda"/>
         <w:jc w:val="center"/>
       </w:pPr>
-      <w:bookmarkStart w:id="14" w:name="_Toc56197942"/>
+      <w:bookmarkStart w:id="14" w:name="_Toc56199240"/>
       <w:r>
         <w:t xml:space="preserve">Figure </w:t>
       </w:r>
@@ -7434,6 +7391,9 @@
         <w:t>3</w:t>
       </w:r>
       <w:r>
+        <w:rPr>
+          <w:noProof/>
+        </w:rPr>
         <w:fldChar w:fldCharType="end"/>
       </w:r>
       <w:r>
@@ -7449,9 +7409,9 @@
     <w:p>
       <w:pPr>
         <w:pStyle w:val="Ttulo3"/>
-        <w:ind w:left="752" w:hanging="767"/>
-      </w:pPr>
-      <w:bookmarkStart w:id="15" w:name="_Toc56197937"/>
+        <w:ind w:left="0" w:hanging="767"/>
+      </w:pPr>
+      <w:bookmarkStart w:id="15" w:name="_Toc56199234"/>
       <w:r>
         <w:t xml:space="preserve">Software </w:t>
       </w:r>
@@ -7465,7 +7425,7 @@
     <w:p>
       <w:pPr>
         <w:spacing w:after="262"/>
-        <w:ind w:right="-1" w:firstLine="708"/>
+        <w:ind w:firstLine="708"/>
         <w:jc w:val="both"/>
       </w:pPr>
       <w:r>
@@ -7627,7 +7587,7 @@
     <w:p>
       <w:pPr>
         <w:spacing w:after="262"/>
-        <w:ind w:right="-1" w:firstLine="708"/>
+        <w:ind w:firstLine="708"/>
         <w:jc w:val="both"/>
       </w:pPr>
       <w:proofErr w:type="spellStart"/>
@@ -7746,7 +7706,7 @@
     <w:p>
       <w:pPr>
         <w:spacing w:after="730"/>
-        <w:ind w:right="-1" w:firstLine="708"/>
+        <w:ind w:firstLine="708"/>
         <w:jc w:val="both"/>
       </w:pPr>
       <w:proofErr w:type="spellStart"/>
@@ -7903,7 +7863,7 @@
         <w:pStyle w:val="Legenda"/>
         <w:jc w:val="center"/>
       </w:pPr>
-      <w:bookmarkStart w:id="16" w:name="_Toc56197943"/>
+      <w:bookmarkStart w:id="16" w:name="_Toc56199241"/>
       <w:r>
         <w:t xml:space="preserve">Figure </w:t>
       </w:r>
@@ -7923,6 +7883,9 @@
         <w:t>4</w:t>
       </w:r>
       <w:r>
+        <w:rPr>
+          <w:noProof/>
+        </w:rPr>
         <w:fldChar w:fldCharType="end"/>
       </w:r>
       <w:r>
@@ -7939,9 +7902,9 @@
       <w:pPr>
         <w:pStyle w:val="Ttulo1"/>
         <w:spacing w:after="89"/>
-        <w:ind w:left="469" w:hanging="484"/>
-      </w:pPr>
-      <w:bookmarkStart w:id="17" w:name="_Toc56197938"/>
+        <w:ind w:left="0" w:hanging="484"/>
+      </w:pPr>
+      <w:bookmarkStart w:id="17" w:name="_Toc56199235"/>
       <w:proofErr w:type="spellStart"/>
       <w:r>
         <w:lastRenderedPageBreak/>
@@ -7961,7 +7924,6 @@
     <w:p>
       <w:pPr>
         <w:spacing w:after="238"/>
-        <w:ind w:right="-1107"/>
       </w:pPr>
       <w:r>
         <w:rPr>
@@ -8007,7 +7969,7 @@
         <w:pStyle w:val="Legenda"/>
         <w:jc w:val="center"/>
       </w:pPr>
-      <w:bookmarkStart w:id="18" w:name="_Toc56197944"/>
+      <w:bookmarkStart w:id="18" w:name="_Toc56199242"/>
       <w:r>
         <w:t xml:space="preserve">Figure </w:t>
       </w:r>
@@ -8027,6 +7989,9 @@
         <w:t>5</w:t>
       </w:r>
       <w:r>
+        <w:rPr>
+          <w:noProof/>
+        </w:rPr>
         <w:fldChar w:fldCharType="end"/>
       </w:r>
       <w:r>
@@ -8101,6 +8066,7 @@
         <w:docPartUnique/>
       </w:docPartObj>
     </w:sdtPr>
+    <w:sdtEndPr/>
     <w:sdtContent>
       <w:p>
         <w:pPr>
@@ -9588,6 +9554,7 @@
     <w:lsdException w:name="HTML Sample" w:semiHidden="1" w:unhideWhenUsed="1"/>
     <w:lsdException w:name="HTML Typewriter" w:semiHidden="1" w:unhideWhenUsed="1"/>
     <w:lsdException w:name="HTML Variable" w:semiHidden="1" w:unhideWhenUsed="1"/>
+    <w:lsdException w:name="Normal Table" w:semiHidden="1" w:unhideWhenUsed="1"/>
     <w:lsdException w:name="annotation subject" w:semiHidden="1" w:unhideWhenUsed="1"/>
     <w:lsdException w:name="No List" w:semiHidden="1" w:unhideWhenUsed="1"/>
     <w:lsdException w:name="Outline List 1" w:semiHidden="1" w:unhideWhenUsed="1"/>
@@ -9633,9 +9600,11 @@
     <w:lsdException w:name="Table Subtle 1" w:semiHidden="1" w:unhideWhenUsed="1"/>
     <w:lsdException w:name="Table Subtle 2" w:semiHidden="1" w:unhideWhenUsed="1"/>
     <w:lsdException w:name="Table Web 1" w:semiHidden="1" w:unhideWhenUsed="1"/>
+    <w:lsdException w:name="Table Web 2" w:semiHidden="1" w:unhideWhenUsed="1"/>
     <w:lsdException w:name="Table Web 3" w:semiHidden="1" w:unhideWhenUsed="1"/>
     <w:lsdException w:name="Balloon Text" w:semiHidden="1" w:unhideWhenUsed="1"/>
     <w:lsdException w:name="Table Grid" w:uiPriority="39"/>
+    <w:lsdException w:name="Table Theme" w:semiHidden="1" w:unhideWhenUsed="1"/>
     <w:lsdException w:name="Placeholder Text" w:semiHidden="1"/>
     <w:lsdException w:name="No Spacing" w:uiPriority="1" w:qFormat="1"/>
     <w:lsdException w:name="Light Shading" w:uiPriority="60"/>

</xml_diff>